<commit_message>
work on i2c code, completely port arduino example
</commit_message>
<xml_diff>
--- a/Applications/Jacob Knaup SwRI Cover Letter.docx
+++ b/Applications/Jacob Knaup SwRI Cover Letter.docx
@@ -311,13 +311,7 @@
         <w:rPr>
           <w:rFonts w:ascii="Times New Roman" w:hAnsi="Times New Roman" w:cs="Times New Roman"/>
         </w:rPr>
-        <w:t xml:space="preserve">, </w:t>
-      </w:r>
-      <w:r>
-        <w:rPr>
-          <w:rFonts w:ascii="Times New Roman" w:hAnsi="Times New Roman" w:cs="Times New Roman"/>
-        </w:rPr>
-        <w:t>and</w:t>
+        <w:t>, and</w:t>
       </w:r>
       <w:r>
         <w:rPr>
@@ -539,6 +533,8 @@
           <w:rFonts w:ascii="Times New Roman" w:hAnsi="Times New Roman" w:cs="Times New Roman"/>
         </w:rPr>
       </w:pPr>
+      <w:bookmarkStart w:id="0" w:name="_Hlk510285770"/>
+      <w:bookmarkStart w:id="1" w:name="_GoBack"/>
       <w:r>
         <w:rPr>
           <w:rFonts w:ascii="Times New Roman" w:hAnsi="Times New Roman" w:cs="Times New Roman"/>
@@ -575,8 +571,6 @@
         </w:rPr>
         <w:t>ing</w:t>
       </w:r>
-      <w:bookmarkStart w:id="0" w:name="_GoBack"/>
-      <w:bookmarkEnd w:id="0"/>
       <w:r>
         <w:rPr>
           <w:rFonts w:ascii="Times New Roman" w:hAnsi="Times New Roman" w:cs="Times New Roman"/>
@@ -1015,6 +1009,8 @@
         <w:t xml:space="preserve"> Thank you for your consideration. </w:t>
       </w:r>
     </w:p>
+    <w:bookmarkEnd w:id="0"/>
+    <w:bookmarkEnd w:id="1"/>
     <w:p>
       <w:pPr>
         <w:spacing w:after="0" w:line="240" w:lineRule="auto"/>
@@ -1036,22 +1032,6 @@
         </w:rPr>
         <w:t>Sincerely,</w:t>
       </w:r>
-    </w:p>
-    <w:p>
-      <w:pPr>
-        <w:spacing w:after="0" w:line="240" w:lineRule="auto"/>
-        <w:rPr>
-          <w:rFonts w:ascii="Times New Roman" w:hAnsi="Times New Roman" w:cs="Times New Roman"/>
-        </w:rPr>
-      </w:pPr>
-    </w:p>
-    <w:p>
-      <w:pPr>
-        <w:spacing w:after="0" w:line="240" w:lineRule="auto"/>
-        <w:rPr>
-          <w:rFonts w:ascii="Times New Roman" w:hAnsi="Times New Roman" w:cs="Times New Roman"/>
-        </w:rPr>
-      </w:pPr>
     </w:p>
     <w:p>
       <w:pPr>

</xml_diff>